<commit_message>
Agrega link hacia repositorios desde la documentacion tecnica
</commit_message>
<xml_diff>
--- a/Calculadora_Java/Documentacion.docx
+++ b/Calculadora_Java/Documentacion.docx
@@ -98,30 +98,82 @@
         <w:t>Documentación de Clases y Métodos</w:t>
       </w:r>
     </w:p>
-    <w:p/>
     <w:p>
       <w:pPr>
+        <w:rPr>
+          <w:lang w:val="es-SV"/>
+        </w:rPr>
+      </w:pPr>
+    </w:p>
+    <w:p>
+      <w:pPr>
         <w:jc w:val="center"/>
         <w:rPr>
           <w:rStyle w:val="nfasissutil"/>
-        </w:rPr>
-      </w:pPr>
-      <w:proofErr w:type="spellStart"/>
+          <w:lang w:val="es-SV"/>
+        </w:rPr>
+      </w:pPr>
       <w:r>
         <w:rPr>
           <w:rStyle w:val="nfasissutil"/>
-        </w:rPr>
-        <w:t>Elaborado</w:t>
-      </w:r>
-      <w:proofErr w:type="spellEnd"/>
-      <w:r>
+          <w:lang w:val="es-SV"/>
+        </w:rPr>
+        <w:t>Elaborado por: Diego Chevez</w:t>
+      </w:r>
+    </w:p>
+    <w:p>
+      <w:pPr>
+        <w:jc w:val="center"/>
         <w:rPr>
           <w:rStyle w:val="nfasissutil"/>
-        </w:rPr>
-        <w:t xml:space="preserve"> por: Diego Chevez</w:t>
-      </w:r>
+          <w:lang w:val="es-SV"/>
+        </w:rPr>
+      </w:pPr>
+      <w:r>
+        <w:rPr>
+          <w:rStyle w:val="nfasissutil"/>
+          <w:lang w:val="es-SV"/>
+        </w:rPr>
+        <w:t>R</w:t>
+      </w:r>
+      <w:r>
+        <w:rPr>
+          <w:rStyle w:val="nfasissutil"/>
+          <w:lang w:val="es-SV"/>
+        </w:rPr>
+        <w:t xml:space="preserve">epositorio: </w:t>
+      </w:r>
+      <w:hyperlink r:id="rId9" w:history="1">
+        <w:r>
+          <w:rPr>
+            <w:rStyle w:val="Hipervnculo"/>
+            <w:lang w:val="es-SV"/>
+          </w:rPr>
+          <w:t>Calculador</w:t>
+        </w:r>
+        <w:r>
+          <w:rPr>
+            <w:rStyle w:val="Hipervnculo"/>
+            <w:lang w:val="es-SV"/>
+          </w:rPr>
+          <w:t>a</w:t>
+        </w:r>
+        <w:r>
+          <w:rPr>
+            <w:rStyle w:val="Hipervnculo"/>
+            <w:lang w:val="es-SV"/>
+          </w:rPr>
+          <w:t xml:space="preserve"> Java</w:t>
+        </w:r>
+      </w:hyperlink>
     </w:p>
-    <w:p/>
+    <w:p>
+      <w:pPr>
+        <w:rPr>
+          <w:lang w:val="es-SV"/>
+        </w:rPr>
+      </w:pPr>
+    </w:p>
     <w:p>
       <w:pPr>
         <w:rPr>
@@ -145,6 +197,10 @@
     <w:sdt>
       <w:sdtPr>
         <w:rPr>
+          <w:rFonts w:asciiTheme="minorHAnsi" w:eastAsiaTheme="minorEastAsia" w:hAnsiTheme="minorHAnsi" w:cstheme="minorBidi"/>
+          <w:color w:val="auto"/>
+          <w:sz w:val="22"/>
+          <w:szCs w:val="22"/>
           <w:lang w:val="es-ES"/>
         </w:rPr>
         <w:id w:val="-1564244335"/>
@@ -155,18 +211,17 @@
       </w:sdtPr>
       <w:sdtEndPr>
         <w:rPr>
-          <w:rFonts w:asciiTheme="minorHAnsi" w:eastAsiaTheme="minorEastAsia" w:hAnsiTheme="minorHAnsi" w:cstheme="minorBidi"/>
           <w:b/>
           <w:bCs/>
-          <w:color w:val="auto"/>
-          <w:sz w:val="22"/>
-          <w:szCs w:val="22"/>
         </w:rPr>
       </w:sdtEndPr>
       <w:sdtContent>
         <w:p>
           <w:pPr>
             <w:pStyle w:val="TtuloTDC"/>
+            <w:rPr>
+              <w:lang w:val="es-SV"/>
+            </w:rPr>
           </w:pPr>
           <w:r>
             <w:rPr>
@@ -760,7 +815,7 @@
           <w:lang w:val="es-SV"/>
         </w:rPr>
         <w:sectPr>
-          <w:footerReference w:type="default" r:id="rId9"/>
+          <w:footerReference w:type="default" r:id="rId10"/>
           <w:pgSz w:w="12240" w:h="15840"/>
           <w:pgMar w:top="1440" w:right="1800" w:bottom="1440" w:left="1800" w:header="720" w:footer="720" w:gutter="0"/>
           <w:cols w:space="720"/>
@@ -807,13 +862,7 @@
         <w:rPr>
           <w:lang w:val="es-SV"/>
         </w:rPr>
-        <w:t xml:space="preserve"> del proyecto de una calculadora de consola desarrollada en Java. La documentación incluye la descripción de cada clase, sus atributos y</w:t>
-      </w:r>
-      <w:r>
-        <w:rPr>
-          <w:lang w:val="es-SV"/>
-        </w:rPr>
-        <w:t xml:space="preserve"> métodos, facilitando la comprensión, uso y </w:t>
+        <w:t xml:space="preserve"> del proyecto de una calculadora de consola desarrollada en Java. La documentación incluye la descripción de cada clase, sus atributos y métodos, facilitando la comprensión, uso y </w:t>
       </w:r>
       <w:r>
         <w:rPr>
@@ -825,9 +874,15 @@
     <w:p>
       <w:pPr>
         <w:pStyle w:val="Ttulo1"/>
+        <w:rPr>
+          <w:lang w:val="es-SV"/>
+        </w:rPr>
       </w:pPr>
       <w:bookmarkStart w:id="1" w:name="_Toc202370433"/>
       <w:r>
+        <w:rPr>
+          <w:lang w:val="es-SV"/>
+        </w:rPr>
         <w:t>2. Number.java</w:t>
       </w:r>
       <w:bookmarkEnd w:id="1"/>
@@ -874,13 +929,7 @@
         <w:rPr>
           <w:lang w:val="es-SV"/>
         </w:rPr>
-        <w:t>, permitiendo el acceso controlado al valor mediant</w:t>
-      </w:r>
-      <w:r>
-        <w:rPr>
-          <w:lang w:val="es-SV"/>
-        </w:rPr>
-        <w:t xml:space="preserve">e métodos </w:t>
+        <w:t xml:space="preserve">, permitiendo el acceso controlado al valor mediante métodos </w:t>
       </w:r>
       <w:proofErr w:type="spellStart"/>
       <w:r>
@@ -1007,7 +1056,6 @@
         </w:rPr>
       </w:pPr>
       <w:proofErr w:type="spellStart"/>
-      <w:proofErr w:type="gramStart"/>
       <w:r>
         <w:rPr>
           <w:b/>
@@ -1026,7 +1074,6 @@
         <w:t>(</w:t>
       </w:r>
       <w:proofErr w:type="spellStart"/>
-      <w:proofErr w:type="gramEnd"/>
       <w:r>
         <w:rPr>
           <w:b/>
@@ -1100,7 +1147,6 @@
         <w:t xml:space="preserve"> </w:t>
       </w:r>
       <w:proofErr w:type="spellStart"/>
-      <w:proofErr w:type="gramStart"/>
       <w:r>
         <w:rPr>
           <w:b/>
@@ -1116,28 +1162,13 @@
           <w:bCs/>
           <w:lang w:val="es-SV"/>
         </w:rPr>
-        <w:t>(</w:t>
-      </w:r>
-      <w:proofErr w:type="gramEnd"/>
-      <w:r>
-        <w:rPr>
-          <w:b/>
-          <w:bCs/>
-          <w:lang w:val="es-SV"/>
-        </w:rPr>
-        <w:t>):</w:t>
-      </w:r>
-      <w:r>
-        <w:rPr>
-          <w:lang w:val="es-SV"/>
-        </w:rPr>
-        <w:t xml:space="preserve"> devuelve el valor numérico almacenad</w:t>
-      </w:r>
-      <w:r>
-        <w:rPr>
-          <w:lang w:val="es-SV"/>
-        </w:rPr>
-        <w:t>o.</w:t>
+        <w:t>():</w:t>
+      </w:r>
+      <w:r>
+        <w:rPr>
+          <w:lang w:val="es-SV"/>
+        </w:rPr>
+        <w:t xml:space="preserve"> devuelve el valor numérico almacenado.</w:t>
       </w:r>
     </w:p>
     <w:p>
@@ -1171,7 +1202,6 @@
         <w:t xml:space="preserve"> </w:t>
       </w:r>
       <w:proofErr w:type="spellStart"/>
-      <w:proofErr w:type="gramStart"/>
       <w:r>
         <w:rPr>
           <w:b/>
@@ -1190,7 +1220,6 @@
         <w:t>(</w:t>
       </w:r>
       <w:proofErr w:type="spellStart"/>
-      <w:proofErr w:type="gramEnd"/>
       <w:r>
         <w:rPr>
           <w:b/>
@@ -1275,13 +1304,7 @@
         <w:rPr>
           <w:lang w:val="es-SV"/>
         </w:rPr>
-        <w:t xml:space="preserve"> define los tipos de operaciones disponibles en la calculadora, evitando el uso de cadenas mágicas y mejorando la claridad en el </w:t>
-      </w:r>
-      <w:r>
-        <w:rPr>
-          <w:lang w:val="es-SV"/>
-        </w:rPr>
-        <w:t>código.</w:t>
+        <w:t xml:space="preserve"> define los tipos de operaciones disponibles en la calculadora, evitando el uso de cadenas mágicas y mejorando la claridad en el código.</w:t>
       </w:r>
     </w:p>
     <w:p>
@@ -1436,13 +1459,7 @@
         <w:rPr>
           <w:lang w:val="es-SV"/>
         </w:rPr>
-        <w:t xml:space="preserve"> como pará</w:t>
-      </w:r>
-      <w:r>
-        <w:rPr>
-          <w:lang w:val="es-SV"/>
-        </w:rPr>
-        <w:t>metros. Gestiona las operaciones básicas, potencias y raíces cuadradas, incluyendo el manejo de excepciones para divisiones entre cero y raíces cuadradas de números negativos.</w:t>
+        <w:t xml:space="preserve"> como parámetros. Gestiona las operaciones básicas, potencias y raíces cuadradas, incluyendo el manejo de excepciones para divisiones entre cero y raíces cuadradas de números negativos.</w:t>
       </w:r>
     </w:p>
     <w:p>
@@ -1489,7 +1506,6 @@
         <w:t xml:space="preserve"> </w:t>
       </w:r>
       <w:proofErr w:type="spellStart"/>
-      <w:proofErr w:type="gramStart"/>
       <w:r>
         <w:rPr>
           <w:b/>
@@ -1508,7 +1524,6 @@
         <w:t>(</w:t>
       </w:r>
       <w:proofErr w:type="spellStart"/>
-      <w:proofErr w:type="gramEnd"/>
       <w:r>
         <w:rPr>
           <w:b/>
@@ -1570,46 +1585,36 @@
           <w:bCs/>
           <w:lang w:val="es-SV"/>
         </w:rPr>
-        <w:t>dou</w:t>
-      </w:r>
+        <w:t>double</w:t>
+      </w:r>
+      <w:proofErr w:type="spellEnd"/>
       <w:r>
         <w:rPr>
           <w:b/>
           <w:bCs/>
           <w:lang w:val="es-SV"/>
         </w:rPr>
-        <w:t>ble</w:t>
-      </w:r>
-      <w:proofErr w:type="spellEnd"/>
+        <w:t xml:space="preserve"> </w:t>
+      </w:r>
+      <w:proofErr w:type="spellStart"/>
       <w:r>
         <w:rPr>
           <w:b/>
           <w:bCs/>
           <w:lang w:val="es-SV"/>
         </w:rPr>
-        <w:t xml:space="preserve"> </w:t>
-      </w:r>
-      <w:proofErr w:type="spellStart"/>
-      <w:proofErr w:type="gramStart"/>
+        <w:t>subtract</w:t>
+      </w:r>
+      <w:proofErr w:type="spellEnd"/>
       <w:r>
         <w:rPr>
           <w:b/>
           <w:bCs/>
           <w:lang w:val="es-SV"/>
         </w:rPr>
-        <w:t>subtract</w:t>
-      </w:r>
-      <w:proofErr w:type="spellEnd"/>
-      <w:r>
-        <w:rPr>
-          <w:b/>
-          <w:bCs/>
-          <w:lang w:val="es-SV"/>
-        </w:rPr>
         <w:t>(</w:t>
       </w:r>
       <w:proofErr w:type="spellStart"/>
-      <w:proofErr w:type="gramEnd"/>
       <w:r>
         <w:rPr>
           <w:b/>
@@ -1683,7 +1688,6 @@
         <w:t xml:space="preserve"> </w:t>
       </w:r>
       <w:proofErr w:type="spellStart"/>
-      <w:proofErr w:type="gramStart"/>
       <w:r>
         <w:rPr>
           <w:b/>
@@ -1702,7 +1706,6 @@
         <w:t>(</w:t>
       </w:r>
       <w:proofErr w:type="spellStart"/>
-      <w:proofErr w:type="gramEnd"/>
       <w:r>
         <w:rPr>
           <w:b/>
@@ -1773,52 +1776,42 @@
           <w:bCs/>
           <w:lang w:val="es-SV"/>
         </w:rPr>
-        <w:t xml:space="preserve"> </w:t>
-      </w:r>
-      <w:proofErr w:type="gramStart"/>
+        <w:t xml:space="preserve"> divide(</w:t>
+      </w:r>
+      <w:proofErr w:type="spellStart"/>
       <w:r>
         <w:rPr>
           <w:b/>
           <w:bCs/>
           <w:lang w:val="es-SV"/>
         </w:rPr>
-        <w:t>divide(</w:t>
-      </w:r>
-      <w:proofErr w:type="spellStart"/>
-      <w:proofErr w:type="gramEnd"/>
+        <w:t>Number</w:t>
+      </w:r>
+      <w:proofErr w:type="spellEnd"/>
       <w:r>
         <w:rPr>
           <w:b/>
           <w:bCs/>
           <w:lang w:val="es-SV"/>
         </w:rPr>
-        <w:t>Number</w:t>
-      </w:r>
-      <w:proofErr w:type="spellEnd"/>
+        <w:t xml:space="preserve"> a, </w:t>
+      </w:r>
+      <w:proofErr w:type="spellStart"/>
       <w:r>
         <w:rPr>
           <w:b/>
           <w:bCs/>
           <w:lang w:val="es-SV"/>
         </w:rPr>
-        <w:t xml:space="preserve"> a, </w:t>
-      </w:r>
-      <w:proofErr w:type="spellStart"/>
+        <w:t>Number</w:t>
+      </w:r>
+      <w:proofErr w:type="spellEnd"/>
       <w:r>
         <w:rPr>
           <w:b/>
           <w:bCs/>
           <w:lang w:val="es-SV"/>
         </w:rPr>
-        <w:t>Number</w:t>
-      </w:r>
-      <w:proofErr w:type="spellEnd"/>
-      <w:r>
-        <w:rPr>
-          <w:b/>
-          <w:bCs/>
-          <w:lang w:val="es-SV"/>
-        </w:rPr>
         <w:t xml:space="preserve"> b):</w:t>
       </w:r>
       <w:r>
@@ -1841,13 +1834,7 @@
         <w:rPr>
           <w:lang w:val="es-SV"/>
         </w:rPr>
-        <w:t xml:space="preserve"> si hay </w:t>
-      </w:r>
-      <w:r>
-        <w:rPr>
-          <w:lang w:val="es-SV"/>
-        </w:rPr>
-        <w:t>división entre cero.</w:t>
+        <w:t xml:space="preserve"> si hay división entre cero.</w:t>
       </w:r>
     </w:p>
     <w:p>
@@ -1881,7 +1868,6 @@
         <w:t xml:space="preserve"> </w:t>
       </w:r>
       <w:proofErr w:type="spellStart"/>
-      <w:proofErr w:type="gramStart"/>
       <w:r>
         <w:rPr>
           <w:b/>
@@ -1900,7 +1886,6 @@
         <w:t>(</w:t>
       </w:r>
       <w:proofErr w:type="spellStart"/>
-      <w:proofErr w:type="gramEnd"/>
       <w:r>
         <w:rPr>
           <w:b/>
@@ -1992,7 +1977,6 @@
         <w:t xml:space="preserve"> </w:t>
       </w:r>
       <w:proofErr w:type="spellStart"/>
-      <w:proofErr w:type="gramStart"/>
       <w:r>
         <w:rPr>
           <w:b/>
@@ -2011,7 +1995,6 @@
         <w:t>(</w:t>
       </w:r>
       <w:proofErr w:type="spellStart"/>
-      <w:proofErr w:type="gramEnd"/>
       <w:r>
         <w:rPr>
           <w:b/>
@@ -2082,13 +2065,7 @@
         <w:rPr>
           <w:lang w:val="es-SV"/>
         </w:rPr>
-        <w:t>5. Record.jav</w:t>
-      </w:r>
-      <w:r>
-        <w:rPr>
-          <w:lang w:val="es-SV"/>
-        </w:rPr>
-        <w:t>a</w:t>
+        <w:t>5. Record.java</w:t>
       </w:r>
       <w:bookmarkEnd w:id="4"/>
     </w:p>
@@ -2237,7 +2214,6 @@
         <w:t xml:space="preserve">void </w:t>
       </w:r>
       <w:proofErr w:type="spellStart"/>
-      <w:proofErr w:type="gramStart"/>
       <w:r>
         <w:rPr>
           <w:b/>
@@ -2251,15 +2227,7 @@
           <w:b/>
           <w:bCs/>
         </w:rPr>
-        <w:t>(</w:t>
-      </w:r>
-      <w:proofErr w:type="gramEnd"/>
-      <w:r>
-        <w:rPr>
-          <w:b/>
-          <w:bCs/>
-        </w:rPr>
-        <w:t>String operation):</w:t>
+        <w:t>(String operation):</w:t>
       </w:r>
       <w:r>
         <w:t xml:space="preserve"> </w:t>
@@ -2304,7 +2272,6 @@
         <w:t xml:space="preserve"> </w:t>
       </w:r>
       <w:proofErr w:type="spellStart"/>
-      <w:proofErr w:type="gramStart"/>
       <w:r>
         <w:rPr>
           <w:b/>
@@ -2320,16 +2287,7 @@
           <w:bCs/>
           <w:lang w:val="es-SV"/>
         </w:rPr>
-        <w:t>(</w:t>
-      </w:r>
-      <w:proofErr w:type="gramEnd"/>
-      <w:r>
-        <w:rPr>
-          <w:b/>
-          <w:bCs/>
-          <w:lang w:val="es-SV"/>
-        </w:rPr>
-        <w:t>):</w:t>
+        <w:t>():</w:t>
       </w:r>
       <w:r>
         <w:rPr>
@@ -2381,13 +2339,7 @@
         <w:rPr>
           <w:lang w:val="es-SV"/>
         </w:rPr>
-        <w:t xml:space="preserve"> gestiona la </w:t>
-      </w:r>
-      <w:r>
-        <w:rPr>
-          <w:lang w:val="es-SV"/>
-        </w:rPr>
-        <w:t>interfaz de usuario a través de consola, mostrando el menú principal y submenús para la selección y ejecución de operaciones. Controla la entrada de datos del usuario, muestra resultados y permite una interacción clara y estructurada con la calculadora.</w:t>
+        <w:t xml:space="preserve"> gestiona la interfaz de usuario a través de consola, mostrando el menú principal y submenús para la selección y ejecución de operaciones. Controla la entrada de datos del usuario, muestra resultados y permite una interacción clara y estructurada con la calculadora.</w:t>
       </w:r>
     </w:p>
     <w:p>
@@ -2396,10 +2348,7 @@
       </w:pPr>
       <w:proofErr w:type="spellStart"/>
       <w:r>
-        <w:t>At</w:t>
-      </w:r>
-      <w:r>
-        <w:t>ributos</w:t>
+        <w:t>Atributos</w:t>
       </w:r>
       <w:proofErr w:type="spellEnd"/>
       <w:r>
@@ -2550,7 +2499,6 @@
         <w:t xml:space="preserve"> </w:t>
       </w:r>
       <w:proofErr w:type="spellStart"/>
-      <w:proofErr w:type="gramStart"/>
       <w:r>
         <w:rPr>
           <w:b/>
@@ -2566,16 +2514,7 @@
           <w:bCs/>
           <w:lang w:val="es-SV"/>
         </w:rPr>
-        <w:t>(</w:t>
-      </w:r>
-      <w:proofErr w:type="gramEnd"/>
-      <w:r>
-        <w:rPr>
-          <w:b/>
-          <w:bCs/>
-          <w:lang w:val="es-SV"/>
-        </w:rPr>
-        <w:t>):</w:t>
+        <w:t>():</w:t>
       </w:r>
       <w:r>
         <w:rPr>
@@ -2615,7 +2554,6 @@
         <w:t xml:space="preserve"> </w:t>
       </w:r>
       <w:proofErr w:type="spellStart"/>
-      <w:proofErr w:type="gramStart"/>
       <w:r>
         <w:rPr>
           <w:b/>
@@ -2634,7 +2572,6 @@
         <w:t>(</w:t>
       </w:r>
       <w:proofErr w:type="spellStart"/>
-      <w:proofErr w:type="gramEnd"/>
       <w:r>
         <w:rPr>
           <w:b/>
@@ -2708,7 +2645,6 @@
         <w:t xml:space="preserve"> </w:t>
       </w:r>
       <w:proofErr w:type="spellStart"/>
-      <w:proofErr w:type="gramStart"/>
       <w:r>
         <w:rPr>
           <w:b/>
@@ -2724,16 +2660,7 @@
           <w:bCs/>
           <w:lang w:val="es-SV"/>
         </w:rPr>
-        <w:t>(</w:t>
-      </w:r>
-      <w:proofErr w:type="gramEnd"/>
-      <w:r>
-        <w:rPr>
-          <w:b/>
-          <w:bCs/>
-          <w:lang w:val="es-SV"/>
-        </w:rPr>
-        <w:t>):</w:t>
+        <w:t>():</w:t>
       </w:r>
       <w:r>
         <w:rPr>
@@ -2773,40 +2700,22 @@
         <w:t xml:space="preserve"> </w:t>
       </w:r>
       <w:proofErr w:type="spellStart"/>
-      <w:proofErr w:type="gramStart"/>
       <w:r>
         <w:rPr>
           <w:b/>
           <w:bCs/>
           <w:lang w:val="es-SV"/>
         </w:rPr>
-        <w:t>getDoubl</w:t>
-      </w:r>
+        <w:t>getDoubleInput</w:t>
+      </w:r>
+      <w:proofErr w:type="spellEnd"/>
       <w:r>
         <w:rPr>
           <w:b/>
           <w:bCs/>
           <w:lang w:val="es-SV"/>
         </w:rPr>
-        <w:t>eInput</w:t>
-      </w:r>
-      <w:proofErr w:type="spellEnd"/>
-      <w:r>
-        <w:rPr>
-          <w:b/>
-          <w:bCs/>
-          <w:lang w:val="es-SV"/>
-        </w:rPr>
-        <w:t>(</w:t>
-      </w:r>
-      <w:proofErr w:type="gramEnd"/>
-      <w:r>
-        <w:rPr>
-          <w:b/>
-          <w:bCs/>
-          <w:lang w:val="es-SV"/>
-        </w:rPr>
-        <w:t>):</w:t>
+        <w:t>():</w:t>
       </w:r>
       <w:r>
         <w:rPr>
@@ -2846,7 +2755,6 @@
         <w:t xml:space="preserve"> </w:t>
       </w:r>
       <w:proofErr w:type="spellStart"/>
-      <w:proofErr w:type="gramStart"/>
       <w:r>
         <w:rPr>
           <w:b/>
@@ -2862,16 +2770,7 @@
           <w:bCs/>
           <w:lang w:val="es-SV"/>
         </w:rPr>
-        <w:t>(</w:t>
-      </w:r>
-      <w:proofErr w:type="gramEnd"/>
-      <w:r>
-        <w:rPr>
-          <w:b/>
-          <w:bCs/>
-          <w:lang w:val="es-SV"/>
-        </w:rPr>
-        <w:t>):</w:t>
+        <w:t>():</w:t>
       </w:r>
       <w:r>
         <w:rPr>
@@ -2922,13 +2821,7 @@
         <w:rPr>
           <w:lang w:val="es-SV"/>
         </w:rPr>
-        <w:t xml:space="preserve"> sirve como punto de entrada de</w:t>
-      </w:r>
-      <w:r>
-        <w:rPr>
-          <w:lang w:val="es-SV"/>
-        </w:rPr>
-        <w:t xml:space="preserve"> la aplicación. Inicializa las instancias de </w:t>
+        <w:t xml:space="preserve"> sirve como punto de entrada de la aplicación. Inicializa las instancias de </w:t>
       </w:r>
       <w:proofErr w:type="spellStart"/>
       <w:r>
@@ -2989,7 +2882,6 @@
         </w:rPr>
       </w:pPr>
       <w:proofErr w:type="spellStart"/>
-      <w:proofErr w:type="gramStart"/>
       <w:r>
         <w:rPr>
           <w:b/>
@@ -3008,7 +2900,6 @@
         <w:t>(</w:t>
       </w:r>
       <w:proofErr w:type="spellStart"/>
-      <w:proofErr w:type="gramEnd"/>
       <w:r>
         <w:rPr>
           <w:b/>
@@ -3098,17 +2989,11 @@
         <w:rPr>
           <w:lang w:val="es-SV"/>
         </w:rPr>
-        <w:t>Esta documentación técnica facil</w:t>
-      </w:r>
-      <w:r>
-        <w:rPr>
-          <w:lang w:val="es-SV"/>
-        </w:rPr>
-        <w:t>ita la comprensión de la estructura del proyecto, permitiendo un uso adecuado, una posible ampliación de funcionalidades y un mantenimiento ordenado del proyecto de calculadora en Java.</w:t>
+        <w:t>Esta documentación técnica facilita la comprensión de la estructura del proyecto, permitiendo un uso adecuado, una posible ampliación de funcionalidades y un mantenimiento ordenado del proyecto de calculadora en Java.</w:t>
       </w:r>
     </w:p>
     <w:sectPr>
-      <w:footerReference w:type="default" r:id="rId10"/>
+      <w:footerReference w:type="default" r:id="rId11"/>
       <w:pgSz w:w="12240" w:h="15840"/>
       <w:pgMar w:top="1440" w:right="1800" w:bottom="1440" w:left="1800" w:header="720" w:footer="720" w:gutter="0"/>
       <w:pgNumType w:start="1"/>
@@ -3164,6 +3049,7 @@
         <w:docPartUnique/>
       </w:docPartObj>
     </w:sdtPr>
+    <w:sdtEndPr/>
     <w:sdtContent>
       <w:p>
         <w:pPr>
@@ -4759,11 +4645,6 @@
     <w:lsdException w:name="Book Title" w:uiPriority="33" w:qFormat="1"/>
     <w:lsdException w:name="Bibliography" w:semiHidden="1" w:uiPriority="37" w:unhideWhenUsed="1"/>
     <w:lsdException w:name="TOC Heading" w:semiHidden="1" w:uiPriority="39" w:unhideWhenUsed="1" w:qFormat="1"/>
-    <w:lsdException w:name="Plain Table 5" w:semiHidden="1" w:unhideWhenUsed="1"/>
-    <w:lsdException w:name="Grid Table Light" w:semiHidden="1" w:unhideWhenUsed="1"/>
-    <w:lsdException w:name="Grid Table 1 Light" w:semiHidden="1" w:unhideWhenUsed="1"/>
-    <w:lsdException w:name="Grid Table 2" w:semiHidden="1" w:unhideWhenUsed="1"/>
-    <w:lsdException w:name="Grid Table 3" w:semiHidden="1" w:unhideWhenUsed="1"/>
     <w:lsdException w:name="Grid Table 4" w:uiPriority="49"/>
     <w:lsdException w:name="Grid Table 5 Dark" w:uiPriority="50"/>
     <w:lsdException w:name="Grid Table 6 Colorful" w:uiPriority="51"/>
@@ -15862,6 +15743,30 @@
     <w:rsid w:val="00BE58DE"/>
     <w:rPr>
       <w:color w:val="58C1BA" w:themeColor="hyperlink"/>
+      <w:u w:val="single"/>
+    </w:rPr>
+  </w:style>
+  <w:style w:type="character" w:styleId="Mencinsinresolver">
+    <w:name w:val="Unresolved Mention"/>
+    <w:basedOn w:val="Fuentedeprrafopredeter"/>
+    <w:uiPriority w:val="99"/>
+    <w:semiHidden/>
+    <w:unhideWhenUsed/>
+    <w:rsid w:val="00486A47"/>
+    <w:rPr>
+      <w:color w:val="605E5C"/>
+      <w:shd w:val="clear" w:color="auto" w:fill="E1DFDD"/>
+    </w:rPr>
+  </w:style>
+  <w:style w:type="character" w:styleId="Hipervnculovisitado">
+    <w:name w:val="FollowedHyperlink"/>
+    <w:basedOn w:val="Fuentedeprrafopredeter"/>
+    <w:uiPriority w:val="99"/>
+    <w:semiHidden/>
+    <w:unhideWhenUsed/>
+    <w:rsid w:val="00486A47"/>
+    <w:rPr>
+      <w:color w:val="9DFFCB" w:themeColor="followedHyperlink"/>
       <w:u w:val="single"/>
     </w:rPr>
   </w:style>

</xml_diff>